<commit_message>
completed meeting minutes for first meeting, completed document with outline of clients wants and needs for the website
</commit_message>
<xml_diff>
--- a/client_meeting1_questions.docx
+++ b/client_meeting1_questions.docx
@@ -180,8 +180,1815 @@
         </w:rPr>
         <w:t>For our next meeting we will have a Requirements Analysis document prepared.</w:t>
       </w:r>
+    </w:p>
+    <w:p>
+      <w:pPr>
+        <w:rPr>
+          <w:b/>
+          <w:i/>
+          <w:sz w:val="24"/>
+          <w:szCs w:val="24"/>
+          <w:u w:val="single"/>
+        </w:rPr>
+      </w:pPr>
+      <w:r>
+        <w:rPr>
+          <w:b/>
+          <w:i/>
+          <w:sz w:val="24"/>
+          <w:szCs w:val="24"/>
+          <w:u w:val="single"/>
+        </w:rPr>
+        <w:t xml:space="preserve">Important </w:t>
+      </w:r>
+      <w:r>
+        <w:rPr>
+          <w:b/>
+          <w:i/>
+          <w:sz w:val="24"/>
+          <w:szCs w:val="24"/>
+          <w:u w:val="single"/>
+        </w:rPr>
+        <w:t>Questions</w:t>
+      </w:r>
+      <w:r>
+        <w:rPr>
+          <w:b/>
+          <w:i/>
+          <w:sz w:val="24"/>
+          <w:szCs w:val="24"/>
+          <w:u w:val="single"/>
+        </w:rPr>
+        <w:t xml:space="preserve"> To </w:t>
+      </w:r>
+      <w:r>
+        <w:rPr>
+          <w:b/>
+          <w:i/>
+          <w:sz w:val="24"/>
+          <w:szCs w:val="24"/>
+          <w:u w:val="single"/>
+        </w:rPr>
+        <w:t>Ask</w:t>
+      </w:r>
+      <w:r>
+        <w:rPr>
+          <w:b/>
+          <w:i/>
+          <w:sz w:val="24"/>
+          <w:szCs w:val="24"/>
+          <w:u w:val="single"/>
+        </w:rPr>
+        <w:t>:</w:t>
+      </w:r>
+    </w:p>
+    <w:p>
+      <w:pPr>
+        <w:numPr>
+          <w:ilvl w:val="0"/>
+          <w:numId w:val="6"/>
+        </w:numPr>
+        <w:shd w:val="clear" w:color="auto" w:fill="FFFFFF"/>
+        <w:spacing w:before="100" w:beforeAutospacing="1" w:after="100" w:afterAutospacing="1" w:line="300" w:lineRule="atLeast"/>
+        <w:rPr>
+          <w:rFonts w:eastAsia="Times New Roman" w:cs="Times New Roman"/>
+          <w:color w:val="333333"/>
+          <w:sz w:val="24"/>
+          <w:szCs w:val="24"/>
+          <w:lang w:val="en-CA"/>
+        </w:rPr>
+      </w:pPr>
+      <w:r>
+        <w:rPr>
+          <w:rFonts w:eastAsia="Times New Roman" w:cs="Times New Roman"/>
+          <w:color w:val="333333"/>
+          <w:sz w:val="24"/>
+          <w:szCs w:val="24"/>
+          <w:lang w:val="en-CA"/>
+        </w:rPr>
+        <w:t>Describe your target audience</w:t>
+      </w:r>
+      <w:r>
+        <w:rPr>
+          <w:rFonts w:eastAsia="Times New Roman" w:cs="Times New Roman"/>
+          <w:color w:val="333333"/>
+          <w:sz w:val="24"/>
+          <w:szCs w:val="24"/>
+          <w:lang w:val="en-CA"/>
+        </w:rPr>
+        <w:t>.</w:t>
+      </w:r>
+    </w:p>
+    <w:p>
+      <w:pPr>
+        <w:numPr>
+          <w:ilvl w:val="1"/>
+          <w:numId w:val="6"/>
+        </w:numPr>
+        <w:shd w:val="clear" w:color="auto" w:fill="FFFFFF"/>
+        <w:spacing w:before="100" w:beforeAutospacing="1" w:after="100" w:afterAutospacing="1" w:line="300" w:lineRule="atLeast"/>
+        <w:rPr>
+          <w:rFonts w:eastAsia="Times New Roman" w:cs="Times New Roman"/>
+          <w:color w:val="333333"/>
+          <w:sz w:val="24"/>
+          <w:szCs w:val="24"/>
+          <w:lang w:val="en-CA"/>
+        </w:rPr>
+      </w:pPr>
+      <w:r>
+        <w:rPr>
+          <w:rFonts w:eastAsia="Times New Roman" w:cs="Times New Roman"/>
+          <w:color w:val="333333"/>
+          <w:sz w:val="24"/>
+          <w:szCs w:val="24"/>
+          <w:lang w:val="en-CA"/>
+        </w:rPr>
+        <w:t>Sheep producers – how do they sell their lamb to Northumberlamb? How do they contact us? Membership details?</w:t>
+      </w:r>
+    </w:p>
+    <w:p>
+      <w:pPr>
+        <w:numPr>
+          <w:ilvl w:val="1"/>
+          <w:numId w:val="6"/>
+        </w:numPr>
+        <w:shd w:val="clear" w:color="auto" w:fill="FFFFFF"/>
+        <w:spacing w:before="100" w:beforeAutospacing="1" w:after="100" w:afterAutospacing="1" w:line="300" w:lineRule="atLeast"/>
+        <w:rPr>
+          <w:rFonts w:eastAsia="Times New Roman" w:cs="Times New Roman"/>
+          <w:color w:val="333333"/>
+          <w:sz w:val="24"/>
+          <w:szCs w:val="24"/>
+          <w:lang w:val="en-CA"/>
+        </w:rPr>
+      </w:pPr>
+      <w:r>
+        <w:rPr>
+          <w:rFonts w:eastAsia="Times New Roman" w:cs="Times New Roman"/>
+          <w:color w:val="333333"/>
+          <w:sz w:val="24"/>
+          <w:szCs w:val="24"/>
+          <w:lang w:val="en-CA"/>
+        </w:rPr>
+        <w:t xml:space="preserve">Consumers – who </w:t>
+      </w:r>
+      <w:r>
+        <w:rPr>
+          <w:rFonts w:eastAsia="Times New Roman" w:cs="Times New Roman"/>
+          <w:color w:val="333333"/>
+          <w:sz w:val="24"/>
+          <w:szCs w:val="24"/>
+          <w:lang w:val="en-CA"/>
+        </w:rPr>
+        <w:t xml:space="preserve">already </w:t>
+      </w:r>
+      <w:r>
+        <w:rPr>
+          <w:rFonts w:eastAsia="Times New Roman" w:cs="Times New Roman"/>
+          <w:color w:val="333333"/>
+          <w:sz w:val="24"/>
+          <w:szCs w:val="24"/>
+          <w:lang w:val="en-CA"/>
+        </w:rPr>
+        <w:t>know about Northumberlamb. Where can I buy lamb?</w:t>
+      </w:r>
+    </w:p>
+    <w:p>
+      <w:pPr>
+        <w:numPr>
+          <w:ilvl w:val="1"/>
+          <w:numId w:val="6"/>
+        </w:numPr>
+        <w:shd w:val="clear" w:color="auto" w:fill="FFFFFF"/>
+        <w:spacing w:before="100" w:beforeAutospacing="1" w:after="100" w:afterAutospacing="1" w:line="300" w:lineRule="atLeast"/>
+        <w:rPr>
+          <w:rFonts w:eastAsia="Times New Roman" w:cs="Times New Roman"/>
+          <w:color w:val="333333"/>
+          <w:sz w:val="24"/>
+          <w:szCs w:val="24"/>
+          <w:lang w:val="en-CA"/>
+        </w:rPr>
+      </w:pPr>
+      <w:r>
+        <w:rPr>
+          <w:rFonts w:eastAsia="Times New Roman" w:cs="Times New Roman"/>
+          <w:color w:val="333333"/>
+          <w:sz w:val="24"/>
+          <w:szCs w:val="24"/>
+          <w:lang w:val="en-CA"/>
+        </w:rPr>
+        <w:t>Restaurants – Who want to buy from us?</w:t>
+      </w:r>
+    </w:p>
+    <w:p>
+      <w:pPr>
+        <w:numPr>
+          <w:ilvl w:val="1"/>
+          <w:numId w:val="6"/>
+        </w:numPr>
+        <w:shd w:val="clear" w:color="auto" w:fill="FFFFFF"/>
+        <w:spacing w:before="100" w:beforeAutospacing="1" w:after="100" w:afterAutospacing="1" w:line="300" w:lineRule="atLeast"/>
+        <w:rPr>
+          <w:rFonts w:eastAsia="Times New Roman" w:cs="Times New Roman"/>
+          <w:color w:val="333333"/>
+          <w:sz w:val="24"/>
+          <w:szCs w:val="24"/>
+          <w:lang w:val="en-CA"/>
+        </w:rPr>
+      </w:pPr>
+      <w:r>
+        <w:rPr>
+          <w:rFonts w:eastAsia="Times New Roman" w:cs="Times New Roman"/>
+          <w:color w:val="333333"/>
+          <w:sz w:val="24"/>
+          <w:szCs w:val="24"/>
+          <w:lang w:val="en-CA"/>
+        </w:rPr>
+        <w:t>Retailers – Sobeys, Superstore, local butchers – want information (history, credentials, contact us)</w:t>
+      </w:r>
+    </w:p>
+    <w:p>
+      <w:pPr>
+        <w:pStyle w:val="ListParagraph"/>
+        <w:numPr>
+          <w:ilvl w:val="0"/>
+          <w:numId w:val="6"/>
+        </w:numPr>
+        <w:rPr>
+          <w:sz w:val="24"/>
+          <w:szCs w:val="24"/>
+        </w:rPr>
+      </w:pPr>
+      <w:r>
+        <w:rPr>
+          <w:sz w:val="24"/>
+          <w:szCs w:val="24"/>
+        </w:rPr>
+        <w:t>What features should the website include?</w:t>
+      </w:r>
+    </w:p>
+    <w:p>
+      <w:pPr>
+        <w:pStyle w:val="ListParagraph"/>
+        <w:numPr>
+          <w:ilvl w:val="1"/>
+          <w:numId w:val="6"/>
+        </w:numPr>
+        <w:rPr>
+          <w:sz w:val="24"/>
+          <w:szCs w:val="24"/>
+        </w:rPr>
+      </w:pPr>
+      <w:r>
+        <w:rPr>
+          <w:sz w:val="24"/>
+          <w:szCs w:val="24"/>
+        </w:rPr>
+        <w:t>About</w:t>
+      </w:r>
+    </w:p>
+    <w:p>
+      <w:pPr>
+        <w:pStyle w:val="ListParagraph"/>
+        <w:numPr>
+          <w:ilvl w:val="2"/>
+          <w:numId w:val="6"/>
+        </w:numPr>
+        <w:rPr>
+          <w:sz w:val="24"/>
+          <w:szCs w:val="24"/>
+        </w:rPr>
+      </w:pPr>
+      <w:r>
+        <w:rPr>
+          <w:sz w:val="24"/>
+          <w:szCs w:val="24"/>
+        </w:rPr>
+        <w:t>History</w:t>
+      </w:r>
+    </w:p>
+    <w:p>
+      <w:pPr>
+        <w:pStyle w:val="ListParagraph"/>
+        <w:numPr>
+          <w:ilvl w:val="2"/>
+          <w:numId w:val="6"/>
+        </w:numPr>
+        <w:rPr>
+          <w:sz w:val="24"/>
+          <w:szCs w:val="24"/>
+        </w:rPr>
+      </w:pPr>
+      <w:r>
+        <w:rPr>
+          <w:sz w:val="24"/>
+          <w:szCs w:val="24"/>
+        </w:rPr>
+        <w:t>Board of Directors</w:t>
+      </w:r>
+    </w:p>
+    <w:p>
+      <w:pPr>
+        <w:pStyle w:val="ListParagraph"/>
+        <w:numPr>
+          <w:ilvl w:val="2"/>
+          <w:numId w:val="6"/>
+        </w:numPr>
+        <w:rPr>
+          <w:sz w:val="24"/>
+          <w:szCs w:val="24"/>
+        </w:rPr>
+      </w:pPr>
+      <w:r>
+        <w:rPr>
+          <w:sz w:val="24"/>
+          <w:szCs w:val="24"/>
+        </w:rPr>
+        <w:t>Federal Inspection initiative</w:t>
+      </w:r>
+    </w:p>
+    <w:p>
+      <w:pPr>
+        <w:pStyle w:val="ListParagraph"/>
+        <w:numPr>
+          <w:ilvl w:val="1"/>
+          <w:numId w:val="6"/>
+        </w:numPr>
+        <w:rPr>
+          <w:sz w:val="24"/>
+          <w:szCs w:val="24"/>
+        </w:rPr>
+      </w:pPr>
+      <w:r>
+        <w:rPr>
+          <w:sz w:val="24"/>
+          <w:szCs w:val="24"/>
+        </w:rPr>
+        <w:t>How to get our Product</w:t>
+      </w:r>
+    </w:p>
+    <w:p>
+      <w:pPr>
+        <w:pStyle w:val="ListParagraph"/>
+        <w:numPr>
+          <w:ilvl w:val="1"/>
+          <w:numId w:val="6"/>
+        </w:numPr>
+        <w:rPr>
+          <w:sz w:val="24"/>
+          <w:szCs w:val="24"/>
+        </w:rPr>
+      </w:pPr>
+      <w:r>
+        <w:rPr>
+          <w:sz w:val="24"/>
+          <w:szCs w:val="24"/>
+        </w:rPr>
+        <w:t>“Links Section”</w:t>
+      </w:r>
+    </w:p>
+    <w:p>
+      <w:pPr>
+        <w:pStyle w:val="ListParagraph"/>
+        <w:numPr>
+          <w:ilvl w:val="2"/>
+          <w:numId w:val="6"/>
+        </w:numPr>
+        <w:rPr>
+          <w:sz w:val="24"/>
+          <w:szCs w:val="24"/>
+        </w:rPr>
+      </w:pPr>
+      <w:r>
+        <w:rPr>
+          <w:sz w:val="24"/>
+          <w:szCs w:val="24"/>
+        </w:rPr>
+        <w:t>Located on the Homepage</w:t>
+      </w:r>
+    </w:p>
+    <w:p>
+      <w:pPr>
+        <w:pStyle w:val="ListParagraph"/>
+        <w:numPr>
+          <w:ilvl w:val="1"/>
+          <w:numId w:val="6"/>
+        </w:numPr>
+        <w:rPr>
+          <w:sz w:val="24"/>
+          <w:szCs w:val="24"/>
+        </w:rPr>
+      </w:pPr>
+      <w:r>
+        <w:rPr>
+          <w:sz w:val="24"/>
+          <w:szCs w:val="24"/>
+        </w:rPr>
+        <w:t>Recipes Section</w:t>
+      </w:r>
+    </w:p>
+    <w:p>
+      <w:pPr>
+        <w:pStyle w:val="ListParagraph"/>
+        <w:numPr>
+          <w:ilvl w:val="2"/>
+          <w:numId w:val="6"/>
+        </w:numPr>
+        <w:rPr>
+          <w:sz w:val="24"/>
+          <w:szCs w:val="24"/>
+        </w:rPr>
+      </w:pPr>
+      <w:r>
+        <w:rPr>
+          <w:sz w:val="24"/>
+          <w:szCs w:val="24"/>
+        </w:rPr>
+        <w:t xml:space="preserve">Its </w:t>
+      </w:r>
+      <w:r>
+        <w:rPr>
+          <w:sz w:val="24"/>
+          <w:szCs w:val="24"/>
+        </w:rPr>
+        <w:t>own page.</w:t>
+      </w:r>
+    </w:p>
+    <w:p>
+      <w:pPr>
+        <w:pStyle w:val="ListParagraph"/>
+        <w:numPr>
+          <w:ilvl w:val="2"/>
+          <w:numId w:val="6"/>
+        </w:numPr>
+        <w:rPr>
+          <w:sz w:val="24"/>
+          <w:szCs w:val="24"/>
+        </w:rPr>
+      </w:pPr>
+      <w:r>
+        <w:rPr>
+          <w:sz w:val="24"/>
+          <w:szCs w:val="24"/>
+        </w:rPr>
+        <w:t>List of recipes that l</w:t>
+      </w:r>
+      <w:r>
+        <w:rPr>
+          <w:sz w:val="24"/>
+          <w:szCs w:val="24"/>
+        </w:rPr>
+        <w:t>ink out to specific recipe page</w:t>
+      </w:r>
+    </w:p>
+    <w:p>
+      <w:pPr>
+        <w:pStyle w:val="ListParagraph"/>
+        <w:numPr>
+          <w:ilvl w:val="2"/>
+          <w:numId w:val="6"/>
+        </w:numPr>
+        <w:rPr>
+          <w:sz w:val="24"/>
+          <w:szCs w:val="24"/>
+        </w:rPr>
+      </w:pPr>
+      <w:r>
+        <w:rPr>
+          <w:sz w:val="24"/>
+          <w:szCs w:val="24"/>
+        </w:rPr>
+        <w:t>Image of a Lamb “cut chart”</w:t>
+      </w:r>
+    </w:p>
+    <w:p>
+      <w:pPr>
+        <w:pStyle w:val="ListParagraph"/>
+        <w:numPr>
+          <w:ilvl w:val="1"/>
+          <w:numId w:val="6"/>
+        </w:numPr>
+        <w:rPr>
+          <w:sz w:val="24"/>
+          <w:szCs w:val="24"/>
+        </w:rPr>
+      </w:pPr>
+      <w:r>
+        <w:rPr>
+          <w:sz w:val="24"/>
+          <w:szCs w:val="24"/>
+        </w:rPr>
+        <w:t>Consumers Section</w:t>
+      </w:r>
+      <w:r>
+        <w:rPr>
+          <w:sz w:val="24"/>
+          <w:szCs w:val="24"/>
+        </w:rPr>
+        <w:t xml:space="preserve"> </w:t>
+      </w:r>
+    </w:p>
+    <w:p>
+      <w:pPr>
+        <w:pStyle w:val="ListParagraph"/>
+        <w:numPr>
+          <w:ilvl w:val="2"/>
+          <w:numId w:val="6"/>
+        </w:numPr>
+        <w:rPr>
+          <w:sz w:val="24"/>
+          <w:szCs w:val="24"/>
+        </w:rPr>
+      </w:pPr>
+      <w:r>
+        <w:rPr>
+          <w:sz w:val="24"/>
+          <w:szCs w:val="24"/>
+        </w:rPr>
+        <w:t>Looking where to buy the lamb</w:t>
+      </w:r>
+    </w:p>
+    <w:p>
+      <w:pPr>
+        <w:pStyle w:val="ListParagraph"/>
+        <w:numPr>
+          <w:ilvl w:val="3"/>
+          <w:numId w:val="6"/>
+        </w:numPr>
+        <w:rPr>
+          <w:sz w:val="24"/>
+          <w:szCs w:val="24"/>
+        </w:rPr>
+      </w:pPr>
+      <w:r>
+        <w:rPr>
+          <w:sz w:val="24"/>
+          <w:szCs w:val="24"/>
+        </w:rPr>
+        <w:t>Displayed in list</w:t>
+      </w:r>
+    </w:p>
+    <w:p>
+      <w:pPr>
+        <w:pStyle w:val="ListParagraph"/>
+        <w:numPr>
+          <w:ilvl w:val="3"/>
+          <w:numId w:val="6"/>
+        </w:numPr>
+        <w:rPr>
+          <w:sz w:val="24"/>
+          <w:szCs w:val="24"/>
+        </w:rPr>
+      </w:pPr>
+      <w:r>
+        <w:rPr>
+          <w:sz w:val="24"/>
+          <w:szCs w:val="24"/>
+        </w:rPr>
+        <w:t>Clickable links</w:t>
+      </w:r>
+    </w:p>
+    <w:p>
+      <w:pPr>
+        <w:pStyle w:val="ListParagraph"/>
+        <w:numPr>
+          <w:ilvl w:val="2"/>
+          <w:numId w:val="6"/>
+        </w:numPr>
+        <w:rPr>
+          <w:sz w:val="24"/>
+          <w:szCs w:val="24"/>
+        </w:rPr>
+      </w:pPr>
+      <w:r>
+        <w:rPr>
+          <w:sz w:val="24"/>
+          <w:szCs w:val="24"/>
+        </w:rPr>
+        <w:t>Ask for Northumberlamb</w:t>
+      </w:r>
+    </w:p>
+    <w:p>
+      <w:pPr>
+        <w:pStyle w:val="ListParagraph"/>
+        <w:numPr>
+          <w:ilvl w:val="1"/>
+          <w:numId w:val="6"/>
+        </w:numPr>
+        <w:rPr>
+          <w:sz w:val="24"/>
+          <w:szCs w:val="24"/>
+        </w:rPr>
+      </w:pPr>
+      <w:r>
+        <w:rPr>
+          <w:sz w:val="24"/>
+          <w:szCs w:val="24"/>
+        </w:rPr>
+        <w:t>Producers</w:t>
+      </w:r>
+    </w:p>
+    <w:p>
+      <w:pPr>
+        <w:pStyle w:val="ListParagraph"/>
+        <w:numPr>
+          <w:ilvl w:val="2"/>
+          <w:numId w:val="6"/>
+        </w:numPr>
+        <w:rPr>
+          <w:sz w:val="24"/>
+          <w:szCs w:val="24"/>
+        </w:rPr>
+      </w:pPr>
+      <w:r>
+        <w:rPr>
+          <w:sz w:val="24"/>
+          <w:szCs w:val="24"/>
+        </w:rPr>
+        <w:t>Featured producer</w:t>
+      </w:r>
+      <w:r>
+        <w:rPr>
+          <w:sz w:val="24"/>
+          <w:szCs w:val="24"/>
+        </w:rPr>
+        <w:t xml:space="preserve"> - </w:t>
+      </w:r>
+      <w:r>
+        <w:rPr>
+          <w:sz w:val="24"/>
+          <w:szCs w:val="24"/>
+        </w:rPr>
+        <w:t>Featured section on the home page</w:t>
+      </w:r>
+    </w:p>
+    <w:p>
+      <w:pPr>
+        <w:pStyle w:val="ListParagraph"/>
+        <w:numPr>
+          <w:ilvl w:val="2"/>
+          <w:numId w:val="6"/>
+        </w:numPr>
+        <w:rPr>
+          <w:sz w:val="24"/>
+          <w:szCs w:val="24"/>
+        </w:rPr>
+      </w:pPr>
+      <w:r>
+        <w:rPr>
+          <w:sz w:val="24"/>
+          <w:szCs w:val="24"/>
+        </w:rPr>
+        <w:t>Loan Account for each Producers</w:t>
+      </w:r>
+      <w:r>
+        <w:rPr>
+          <w:sz w:val="24"/>
+          <w:szCs w:val="24"/>
+        </w:rPr>
+        <w:t>**</w:t>
+      </w:r>
+    </w:p>
+    <w:p>
+      <w:pPr>
+        <w:pStyle w:val="ListParagraph"/>
+        <w:numPr>
+          <w:ilvl w:val="3"/>
+          <w:numId w:val="6"/>
+        </w:numPr>
+        <w:rPr>
+          <w:sz w:val="24"/>
+          <w:szCs w:val="24"/>
+        </w:rPr>
+      </w:pPr>
+      <w:r>
+        <w:rPr>
+          <w:sz w:val="24"/>
+          <w:szCs w:val="24"/>
+        </w:rPr>
+        <w:t>Confidential information</w:t>
+      </w:r>
+    </w:p>
+    <w:p>
+      <w:pPr>
+        <w:pStyle w:val="ListParagraph"/>
+        <w:numPr>
+          <w:ilvl w:val="3"/>
+          <w:numId w:val="6"/>
+        </w:numPr>
+        <w:rPr>
+          <w:sz w:val="24"/>
+          <w:szCs w:val="24"/>
+        </w:rPr>
+      </w:pPr>
+      <w:r>
+        <w:rPr>
+          <w:sz w:val="24"/>
+          <w:szCs w:val="24"/>
+        </w:rPr>
+        <w:t>Need to login</w:t>
+      </w:r>
+    </w:p>
+    <w:p>
+      <w:pPr>
+        <w:pStyle w:val="ListParagraph"/>
+        <w:numPr>
+          <w:ilvl w:val="3"/>
+          <w:numId w:val="6"/>
+        </w:numPr>
+        <w:rPr>
+          <w:sz w:val="24"/>
+          <w:szCs w:val="24"/>
+        </w:rPr>
+      </w:pPr>
+      <w:r>
+        <w:rPr>
+          <w:sz w:val="24"/>
+          <w:szCs w:val="24"/>
+        </w:rPr>
+        <w:lastRenderedPageBreak/>
+        <w:t>Amount varies for each person</w:t>
+      </w:r>
+    </w:p>
+    <w:p>
+      <w:pPr>
+        <w:pStyle w:val="ListParagraph"/>
+        <w:numPr>
+          <w:ilvl w:val="2"/>
+          <w:numId w:val="6"/>
+        </w:numPr>
+        <w:rPr>
+          <w:sz w:val="24"/>
+          <w:szCs w:val="24"/>
+        </w:rPr>
+      </w:pPr>
+      <w:r>
+        <w:rPr>
+          <w:sz w:val="24"/>
+          <w:szCs w:val="24"/>
+        </w:rPr>
+        <w:t>Producers Page</w:t>
+      </w:r>
+    </w:p>
+    <w:p>
+      <w:pPr>
+        <w:pStyle w:val="ListParagraph"/>
+        <w:numPr>
+          <w:ilvl w:val="3"/>
+          <w:numId w:val="6"/>
+        </w:numPr>
+        <w:rPr>
+          <w:sz w:val="24"/>
+          <w:szCs w:val="24"/>
+        </w:rPr>
+      </w:pPr>
+      <w:r>
+        <w:rPr>
+          <w:sz w:val="24"/>
+          <w:szCs w:val="24"/>
+        </w:rPr>
+        <w:t>How to become a Producer</w:t>
+      </w:r>
+    </w:p>
+    <w:p>
+      <w:pPr>
+        <w:pStyle w:val="ListParagraph"/>
+        <w:numPr>
+          <w:ilvl w:val="4"/>
+          <w:numId w:val="6"/>
+        </w:numPr>
+        <w:rPr>
+          <w:sz w:val="24"/>
+          <w:szCs w:val="24"/>
+        </w:rPr>
+      </w:pPr>
+      <w:r>
+        <w:rPr>
+          <w:sz w:val="24"/>
+          <w:szCs w:val="24"/>
+        </w:rPr>
+        <w:t>Blurb on what becoming a membership means.</w:t>
+      </w:r>
+    </w:p>
+    <w:p>
+      <w:pPr>
+        <w:pStyle w:val="ListParagraph"/>
+        <w:numPr>
+          <w:ilvl w:val="4"/>
+          <w:numId w:val="6"/>
+        </w:numPr>
+        <w:rPr>
+          <w:sz w:val="24"/>
+          <w:szCs w:val="24"/>
+        </w:rPr>
+      </w:pPr>
+      <w:r>
+        <w:rPr>
+          <w:sz w:val="24"/>
+          <w:szCs w:val="24"/>
+        </w:rPr>
+        <w:t>Membership Application</w:t>
+      </w:r>
+    </w:p>
+    <w:p>
+      <w:pPr>
+        <w:pStyle w:val="ListParagraph"/>
+        <w:numPr>
+          <w:ilvl w:val="5"/>
+          <w:numId w:val="6"/>
+        </w:numPr>
+        <w:rPr>
+          <w:sz w:val="24"/>
+          <w:szCs w:val="24"/>
+        </w:rPr>
+      </w:pPr>
+      <w:r>
+        <w:rPr>
+          <w:sz w:val="24"/>
+          <w:szCs w:val="24"/>
+        </w:rPr>
+        <w:t>Form that will be submitted and sent to a designated email.</w:t>
+      </w:r>
+    </w:p>
+    <w:p>
+      <w:pPr>
+        <w:pStyle w:val="ListParagraph"/>
+        <w:numPr>
+          <w:ilvl w:val="5"/>
+          <w:numId w:val="6"/>
+        </w:numPr>
+        <w:rPr>
+          <w:sz w:val="24"/>
+          <w:szCs w:val="24"/>
+        </w:rPr>
+      </w:pPr>
+      <w:r>
+        <w:rPr>
+          <w:sz w:val="24"/>
+          <w:szCs w:val="24"/>
+        </w:rPr>
+        <w:t>Need fields for this.</w:t>
+      </w:r>
+    </w:p>
+    <w:p>
+      <w:pPr>
+        <w:pStyle w:val="ListParagraph"/>
+        <w:numPr>
+          <w:ilvl w:val="3"/>
+          <w:numId w:val="6"/>
+        </w:numPr>
+        <w:rPr>
+          <w:sz w:val="24"/>
+          <w:szCs w:val="24"/>
+        </w:rPr>
+      </w:pPr>
+      <w:r>
+        <w:rPr>
+          <w:sz w:val="24"/>
+          <w:szCs w:val="24"/>
+        </w:rPr>
+        <w:t>How We Pay the Producers – Lamb Grading</w:t>
+      </w:r>
+      <w:r>
+        <w:rPr>
+          <w:sz w:val="24"/>
+          <w:szCs w:val="24"/>
+        </w:rPr>
+        <w:t xml:space="preserve"> Chart</w:t>
+      </w:r>
+    </w:p>
+    <w:p>
+      <w:pPr>
+        <w:pStyle w:val="ListParagraph"/>
+        <w:numPr>
+          <w:ilvl w:val="3"/>
+          <w:numId w:val="6"/>
+        </w:numPr>
+        <w:rPr>
+          <w:sz w:val="24"/>
+          <w:szCs w:val="24"/>
+        </w:rPr>
+      </w:pPr>
+      <w:r>
+        <w:rPr>
+          <w:sz w:val="24"/>
+          <w:szCs w:val="24"/>
+        </w:rPr>
+        <w:t>“Booking Lambs In”</w:t>
+      </w:r>
+    </w:p>
+    <w:p>
+      <w:pPr>
+        <w:pStyle w:val="ListParagraph"/>
+        <w:numPr>
+          <w:ilvl w:val="3"/>
+          <w:numId w:val="6"/>
+        </w:numPr>
+        <w:rPr>
+          <w:sz w:val="24"/>
+          <w:szCs w:val="24"/>
+        </w:rPr>
+      </w:pPr>
+      <w:r>
+        <w:rPr>
+          <w:sz w:val="24"/>
+          <w:szCs w:val="24"/>
+        </w:rPr>
+        <w:t>How to ship to Producer</w:t>
+      </w:r>
+    </w:p>
+    <w:p>
+      <w:pPr>
+        <w:pStyle w:val="ListParagraph"/>
+        <w:numPr>
+          <w:ilvl w:val="3"/>
+          <w:numId w:val="6"/>
+        </w:numPr>
+        <w:rPr>
+          <w:sz w:val="24"/>
+          <w:szCs w:val="24"/>
+        </w:rPr>
+      </w:pPr>
+      <w:r>
+        <w:rPr>
+          <w:sz w:val="24"/>
+          <w:szCs w:val="24"/>
+        </w:rPr>
+        <w:t>Canadian transporting Rules</w:t>
+      </w:r>
+      <w:r>
+        <w:rPr>
+          <w:sz w:val="24"/>
+          <w:szCs w:val="24"/>
+        </w:rPr>
+        <w:t xml:space="preserve"> (</w:t>
+      </w:r>
+      <w:r>
+        <w:rPr>
+          <w:sz w:val="24"/>
+          <w:szCs w:val="24"/>
+        </w:rPr>
+        <w:t xml:space="preserve">Link to this, at </w:t>
+      </w:r>
+      <w:r>
+        <w:rPr>
+          <w:sz w:val="24"/>
+          <w:szCs w:val="24"/>
+        </w:rPr>
+        <w:t>least)</w:t>
+      </w:r>
+    </w:p>
+    <w:p>
+      <w:pPr>
+        <w:pStyle w:val="ListParagraph"/>
+        <w:numPr>
+          <w:ilvl w:val="1"/>
+          <w:numId w:val="6"/>
+        </w:numPr>
+        <w:rPr>
+          <w:sz w:val="24"/>
+          <w:szCs w:val="24"/>
+        </w:rPr>
+      </w:pPr>
+      <w:r>
+        <w:rPr>
+          <w:sz w:val="24"/>
+          <w:szCs w:val="24"/>
+        </w:rPr>
+        <w:t>Contact</w:t>
+      </w:r>
+    </w:p>
+    <w:p>
+      <w:pPr>
+        <w:pStyle w:val="ListParagraph"/>
+        <w:numPr>
+          <w:ilvl w:val="2"/>
+          <w:numId w:val="6"/>
+        </w:numPr>
+        <w:rPr>
+          <w:sz w:val="24"/>
+          <w:szCs w:val="24"/>
+        </w:rPr>
+      </w:pPr>
+      <w:r>
+        <w:rPr>
+          <w:sz w:val="24"/>
+          <w:szCs w:val="24"/>
+        </w:rPr>
+        <w:t>Very important</w:t>
+      </w:r>
+    </w:p>
+    <w:p>
+      <w:pPr>
+        <w:pStyle w:val="ListParagraph"/>
+        <w:numPr>
+          <w:ilvl w:val="2"/>
+          <w:numId w:val="6"/>
+        </w:numPr>
+        <w:rPr>
+          <w:sz w:val="24"/>
+          <w:szCs w:val="24"/>
+        </w:rPr>
+      </w:pPr>
+      <w:r>
+        <w:rPr>
+          <w:sz w:val="24"/>
+          <w:szCs w:val="24"/>
+        </w:rPr>
+        <w:t>Consistent across all pages</w:t>
+      </w:r>
+    </w:p>
+    <w:p>
+      <w:pPr>
+        <w:pStyle w:val="ListParagraph"/>
+        <w:numPr>
+          <w:ilvl w:val="2"/>
+          <w:numId w:val="6"/>
+        </w:numPr>
+        <w:rPr>
+          <w:sz w:val="24"/>
+          <w:szCs w:val="24"/>
+        </w:rPr>
+      </w:pPr>
+      <w:r>
+        <w:rPr>
+          <w:sz w:val="24"/>
+          <w:szCs w:val="24"/>
+        </w:rPr>
+        <w:t>Very accessible</w:t>
+      </w:r>
+    </w:p>
+    <w:p>
+      <w:pPr>
+        <w:pStyle w:val="ListParagraph"/>
+        <w:numPr>
+          <w:ilvl w:val="2"/>
+          <w:numId w:val="6"/>
+        </w:numPr>
+        <w:rPr>
+          <w:sz w:val="24"/>
+          <w:szCs w:val="24"/>
+        </w:rPr>
+      </w:pPr>
+      <w:r>
+        <w:rPr>
+          <w:sz w:val="24"/>
+          <w:szCs w:val="24"/>
+        </w:rPr>
+        <w:t xml:space="preserve">Show where they </w:t>
+      </w:r>
+      <w:r>
+        <w:rPr>
+          <w:sz w:val="24"/>
+          <w:szCs w:val="24"/>
+        </w:rPr>
+        <w:t>are</w:t>
+      </w:r>
+      <w:r>
+        <w:rPr>
+          <w:sz w:val="24"/>
+          <w:szCs w:val="24"/>
+        </w:rPr>
+        <w:t xml:space="preserve"> located</w:t>
+      </w:r>
+    </w:p>
+    <w:p>
+      <w:pPr>
+        <w:pStyle w:val="ListParagraph"/>
+        <w:numPr>
+          <w:ilvl w:val="2"/>
+          <w:numId w:val="6"/>
+        </w:numPr>
+        <w:rPr>
+          <w:sz w:val="24"/>
+          <w:szCs w:val="24"/>
+        </w:rPr>
+      </w:pPr>
+      <w:r>
+        <w:rPr>
+          <w:sz w:val="24"/>
+          <w:szCs w:val="24"/>
+        </w:rPr>
+        <w:t>General Inquiries</w:t>
+      </w:r>
+    </w:p>
+    <w:p>
+      <w:pPr>
+        <w:pStyle w:val="ListParagraph"/>
+        <w:numPr>
+          <w:ilvl w:val="1"/>
+          <w:numId w:val="6"/>
+        </w:numPr>
+        <w:rPr>
+          <w:sz w:val="24"/>
+          <w:szCs w:val="24"/>
+        </w:rPr>
+      </w:pPr>
+      <w:r>
+        <w:rPr>
+          <w:sz w:val="24"/>
+          <w:szCs w:val="24"/>
+        </w:rPr>
+        <w:t>Media</w:t>
+      </w:r>
+      <w:r>
+        <w:rPr>
+          <w:sz w:val="24"/>
+          <w:szCs w:val="24"/>
+        </w:rPr>
+        <w:t xml:space="preserve"> Gallery </w:t>
+      </w:r>
+    </w:p>
+    <w:p>
+      <w:pPr>
+        <w:pStyle w:val="ListParagraph"/>
+        <w:numPr>
+          <w:ilvl w:val="2"/>
+          <w:numId w:val="6"/>
+        </w:numPr>
+        <w:rPr>
+          <w:sz w:val="24"/>
+          <w:szCs w:val="24"/>
+        </w:rPr>
+      </w:pPr>
+      <w:r>
+        <w:rPr>
+          <w:sz w:val="24"/>
+          <w:szCs w:val="24"/>
+        </w:rPr>
+        <w:t>Its own page</w:t>
+      </w:r>
+    </w:p>
+    <w:p>
+      <w:pPr>
+        <w:pStyle w:val="ListParagraph"/>
+        <w:numPr>
+          <w:ilvl w:val="2"/>
+          <w:numId w:val="6"/>
+        </w:numPr>
+        <w:rPr>
+          <w:sz w:val="24"/>
+          <w:szCs w:val="24"/>
+        </w:rPr>
+      </w:pPr>
+      <w:r>
+        <w:rPr>
+          <w:sz w:val="24"/>
+          <w:szCs w:val="24"/>
+        </w:rPr>
+        <w:t>Photo galleries – 20</w:t>
+      </w:r>
+      <w:r>
+        <w:rPr>
+          <w:sz w:val="24"/>
+          <w:szCs w:val="24"/>
+          <w:vertAlign w:val="superscript"/>
+        </w:rPr>
+        <w:t>th</w:t>
+      </w:r>
+      <w:r>
+        <w:rPr>
+          <w:sz w:val="24"/>
+          <w:szCs w:val="24"/>
+        </w:rPr>
+        <w:t xml:space="preserve"> Anniversary, etc.</w:t>
+      </w:r>
+    </w:p>
+    <w:p>
+      <w:pPr>
+        <w:pStyle w:val="ListParagraph"/>
+        <w:numPr>
+          <w:ilvl w:val="2"/>
+          <w:numId w:val="6"/>
+        </w:numPr>
+        <w:rPr>
+          <w:sz w:val="24"/>
+          <w:szCs w:val="24"/>
+        </w:rPr>
+      </w:pPr>
+      <w:r>
+        <w:rPr>
+          <w:sz w:val="24"/>
+          <w:szCs w:val="24"/>
+        </w:rPr>
+        <w:t>Images</w:t>
+      </w:r>
+    </w:p>
+    <w:p>
+      <w:pPr>
+        <w:pStyle w:val="ListParagraph"/>
+        <w:numPr>
+          <w:ilvl w:val="3"/>
+          <w:numId w:val="6"/>
+        </w:numPr>
+        <w:rPr>
+          <w:sz w:val="24"/>
+          <w:szCs w:val="24"/>
+        </w:rPr>
+      </w:pPr>
+      <w:r>
+        <w:rPr>
+          <w:sz w:val="24"/>
+          <w:szCs w:val="24"/>
+        </w:rPr>
+        <w:t>Have photos for 20 and 30 Anniversary</w:t>
+      </w:r>
+    </w:p>
+    <w:p>
+      <w:pPr>
+        <w:pStyle w:val="ListParagraph"/>
+        <w:numPr>
+          <w:ilvl w:val="3"/>
+          <w:numId w:val="6"/>
+        </w:numPr>
+        <w:rPr>
+          <w:sz w:val="24"/>
+          <w:szCs w:val="24"/>
+        </w:rPr>
+      </w:pPr>
+      <w:r>
+        <w:rPr>
+          <w:sz w:val="24"/>
+          <w:szCs w:val="24"/>
+        </w:rPr>
+        <w:t>Old newspaper articles</w:t>
+      </w:r>
+    </w:p>
+    <w:p>
+      <w:pPr>
+        <w:pStyle w:val="ListParagraph"/>
+        <w:numPr>
+          <w:ilvl w:val="2"/>
+          <w:numId w:val="6"/>
+        </w:numPr>
+        <w:rPr>
+          <w:sz w:val="24"/>
+          <w:szCs w:val="24"/>
+        </w:rPr>
+      </w:pPr>
+      <w:r>
+        <w:rPr>
+          <w:sz w:val="24"/>
+          <w:szCs w:val="24"/>
+        </w:rPr>
+        <w:t>Link to download brochure.</w:t>
+      </w:r>
+    </w:p>
+    <w:p>
+      <w:pPr>
+        <w:pStyle w:val="ListParagraph"/>
+        <w:numPr>
+          <w:ilvl w:val="2"/>
+          <w:numId w:val="6"/>
+        </w:numPr>
+        <w:rPr>
+          <w:sz w:val="24"/>
+          <w:szCs w:val="24"/>
+        </w:rPr>
+      </w:pPr>
       <w:bookmarkStart w:id="0" w:name="_GoBack"/>
       <w:bookmarkEnd w:id="0"/>
+      <w:r>
+        <w:rPr>
+          <w:sz w:val="24"/>
+          <w:szCs w:val="24"/>
+        </w:rPr>
+        <w:t>Videos</w:t>
+      </w:r>
+    </w:p>
+    <w:p>
+      <w:pPr>
+        <w:pStyle w:val="ListParagraph"/>
+        <w:numPr>
+          <w:ilvl w:val="0"/>
+          <w:numId w:val="6"/>
+        </w:numPr>
+        <w:rPr>
+          <w:sz w:val="24"/>
+          <w:szCs w:val="24"/>
+        </w:rPr>
+      </w:pPr>
+      <w:r>
+        <w:rPr>
+          <w:sz w:val="24"/>
+          <w:szCs w:val="24"/>
+        </w:rPr>
+        <w:t>What type of design are you looking for?</w:t>
+      </w:r>
+    </w:p>
+    <w:p>
+      <w:pPr>
+        <w:pStyle w:val="ListParagraph"/>
+        <w:numPr>
+          <w:ilvl w:val="1"/>
+          <w:numId w:val="6"/>
+        </w:numPr>
+        <w:rPr>
+          <w:sz w:val="24"/>
+          <w:szCs w:val="24"/>
+        </w:rPr>
+      </w:pPr>
+      <w:r>
+        <w:rPr>
+          <w:sz w:val="24"/>
+          <w:szCs w:val="24"/>
+        </w:rPr>
+        <w:t>Color Scheme</w:t>
+      </w:r>
+    </w:p>
+    <w:p>
+      <w:pPr>
+        <w:pStyle w:val="ListParagraph"/>
+        <w:numPr>
+          <w:ilvl w:val="2"/>
+          <w:numId w:val="6"/>
+        </w:numPr>
+        <w:rPr>
+          <w:sz w:val="24"/>
+          <w:szCs w:val="24"/>
+        </w:rPr>
+      </w:pPr>
+      <w:r>
+        <w:rPr>
+          <w:sz w:val="24"/>
+          <w:szCs w:val="24"/>
+        </w:rPr>
+        <w:t>Brochure Color Scheme</w:t>
+      </w:r>
+      <w:r>
+        <w:rPr>
+          <w:sz w:val="24"/>
+          <w:szCs w:val="24"/>
+        </w:rPr>
+        <w:t xml:space="preserve"> – Blue &amp; White</w:t>
+      </w:r>
+    </w:p>
+    <w:p>
+      <w:pPr>
+        <w:pStyle w:val="ListParagraph"/>
+        <w:numPr>
+          <w:ilvl w:val="1"/>
+          <w:numId w:val="6"/>
+        </w:numPr>
+        <w:rPr>
+          <w:sz w:val="24"/>
+          <w:szCs w:val="24"/>
+        </w:rPr>
+      </w:pPr>
+      <w:r>
+        <w:rPr>
+          <w:sz w:val="24"/>
+          <w:szCs w:val="24"/>
+        </w:rPr>
+        <w:t>Use Motto: Ask for Northumberlamb</w:t>
+      </w:r>
+    </w:p>
+    <w:p>
+      <w:pPr>
+        <w:pStyle w:val="ListParagraph"/>
+        <w:numPr>
+          <w:ilvl w:val="1"/>
+          <w:numId w:val="6"/>
+        </w:numPr>
+        <w:rPr>
+          <w:sz w:val="24"/>
+          <w:szCs w:val="24"/>
+        </w:rPr>
+      </w:pPr>
+      <w:r>
+        <w:rPr>
+          <w:sz w:val="24"/>
+          <w:szCs w:val="24"/>
+        </w:rPr>
+        <w:t>Specific fonts</w:t>
+      </w:r>
+      <w:r>
+        <w:rPr>
+          <w:sz w:val="24"/>
+          <w:szCs w:val="24"/>
+        </w:rPr>
+        <w:t>?</w:t>
+      </w:r>
+    </w:p>
+    <w:p>
+      <w:pPr>
+        <w:pStyle w:val="ListParagraph"/>
+        <w:numPr>
+          <w:ilvl w:val="1"/>
+          <w:numId w:val="6"/>
+        </w:numPr>
+        <w:rPr>
+          <w:sz w:val="24"/>
+          <w:szCs w:val="24"/>
+        </w:rPr>
+      </w:pPr>
+      <w:r>
+        <w:rPr>
+          <w:sz w:val="24"/>
+          <w:szCs w:val="24"/>
+        </w:rPr>
+        <w:t>M</w:t>
+      </w:r>
+      <w:r>
+        <w:rPr>
+          <w:sz w:val="24"/>
+          <w:szCs w:val="24"/>
+        </w:rPr>
+        <w:t>ultiple pages vs one page</w:t>
+      </w:r>
+    </w:p>
+    <w:p>
+      <w:pPr>
+        <w:pStyle w:val="ListParagraph"/>
+        <w:numPr>
+          <w:ilvl w:val="2"/>
+          <w:numId w:val="6"/>
+        </w:numPr>
+        <w:rPr>
+          <w:sz w:val="24"/>
+          <w:szCs w:val="24"/>
+        </w:rPr>
+      </w:pPr>
+      <w:r>
+        <w:rPr>
+          <w:sz w:val="24"/>
+          <w:szCs w:val="24"/>
+        </w:rPr>
+        <w:t>Going with Multiple Pages</w:t>
+      </w:r>
+    </w:p>
+    <w:p>
+      <w:pPr>
+        <w:numPr>
+          <w:ilvl w:val="0"/>
+          <w:numId w:val="6"/>
+        </w:numPr>
+        <w:shd w:val="clear" w:color="auto" w:fill="FFFFFF"/>
+        <w:spacing w:before="100" w:beforeAutospacing="1" w:after="100" w:afterAutospacing="1" w:line="300" w:lineRule="atLeast"/>
+        <w:rPr>
+          <w:rFonts w:eastAsia="Times New Roman" w:cs="Times New Roman"/>
+          <w:sz w:val="24"/>
+          <w:szCs w:val="24"/>
+          <w:lang w:val="en-CA"/>
+        </w:rPr>
+      </w:pPr>
+      <w:r>
+        <w:rPr>
+          <w:rFonts w:eastAsia="Times New Roman" w:cs="Times New Roman"/>
+          <w:sz w:val="24"/>
+          <w:szCs w:val="24"/>
+          <w:lang w:val="en-CA"/>
+        </w:rPr>
+        <w:t>Are there any websites with designs that you like?</w:t>
+      </w:r>
+    </w:p>
+    <w:p>
+      <w:pPr>
+        <w:numPr>
+          <w:ilvl w:val="1"/>
+          <w:numId w:val="6"/>
+        </w:numPr>
+        <w:shd w:val="clear" w:color="auto" w:fill="FFFFFF"/>
+        <w:spacing w:before="100" w:beforeAutospacing="1" w:after="100" w:afterAutospacing="1" w:line="300" w:lineRule="atLeast"/>
+        <w:rPr>
+          <w:rFonts w:eastAsia="Times New Roman" w:cs="Times New Roman"/>
+          <w:sz w:val="24"/>
+          <w:szCs w:val="24"/>
+          <w:lang w:val="en-CA"/>
+        </w:rPr>
+      </w:pPr>
+      <w:r>
+        <w:rPr>
+          <w:rFonts w:eastAsia="Times New Roman" w:cs="Times New Roman"/>
+          <w:sz w:val="24"/>
+          <w:szCs w:val="24"/>
+          <w:lang w:val="en-CA"/>
+        </w:rPr>
+        <w:t>Cdnlamb.ca</w:t>
+      </w:r>
+    </w:p>
+    <w:p>
+      <w:pPr>
+        <w:pStyle w:val="ListParagraph"/>
+        <w:numPr>
+          <w:ilvl w:val="0"/>
+          <w:numId w:val="6"/>
+        </w:numPr>
+        <w:rPr>
+          <w:sz w:val="24"/>
+          <w:szCs w:val="24"/>
+        </w:rPr>
+      </w:pPr>
+      <w:r>
+        <w:rPr>
+          <w:sz w:val="24"/>
+          <w:szCs w:val="24"/>
+        </w:rPr>
+        <w:t>Do you have content available for us now?</w:t>
+      </w:r>
+    </w:p>
+    <w:p>
+      <w:pPr>
+        <w:pStyle w:val="ListParagraph"/>
+        <w:numPr>
+          <w:ilvl w:val="1"/>
+          <w:numId w:val="6"/>
+        </w:numPr>
+        <w:rPr>
+          <w:sz w:val="24"/>
+          <w:szCs w:val="24"/>
+        </w:rPr>
+      </w:pPr>
+      <w:r>
+        <w:rPr>
+          <w:sz w:val="24"/>
+          <w:szCs w:val="24"/>
+        </w:rPr>
+        <w:t>Logo</w:t>
+      </w:r>
+    </w:p>
+    <w:p>
+      <w:pPr>
+        <w:pStyle w:val="ListParagraph"/>
+        <w:numPr>
+          <w:ilvl w:val="2"/>
+          <w:numId w:val="6"/>
+        </w:numPr>
+        <w:rPr>
+          <w:sz w:val="24"/>
+          <w:szCs w:val="24"/>
+        </w:rPr>
+      </w:pPr>
+      <w:r>
+        <w:rPr>
+          <w:sz w:val="24"/>
+          <w:szCs w:val="24"/>
+        </w:rPr>
+        <w:t>Old Logo – May need to be tweaked.</w:t>
+      </w:r>
+    </w:p>
+    <w:p>
+      <w:pPr>
+        <w:pStyle w:val="ListParagraph"/>
+        <w:numPr>
+          <w:ilvl w:val="1"/>
+          <w:numId w:val="6"/>
+        </w:numPr>
+        <w:rPr>
+          <w:sz w:val="24"/>
+          <w:szCs w:val="24"/>
+        </w:rPr>
+      </w:pPr>
+      <w:r>
+        <w:rPr>
+          <w:sz w:val="24"/>
+          <w:szCs w:val="24"/>
+        </w:rPr>
+        <w:t>Images</w:t>
+      </w:r>
+    </w:p>
+    <w:p>
+      <w:pPr>
+        <w:pStyle w:val="ListParagraph"/>
+        <w:numPr>
+          <w:ilvl w:val="2"/>
+          <w:numId w:val="6"/>
+        </w:numPr>
+        <w:rPr>
+          <w:sz w:val="24"/>
+          <w:szCs w:val="24"/>
+        </w:rPr>
+      </w:pPr>
+      <w:r>
+        <w:rPr>
+          <w:sz w:val="24"/>
+          <w:szCs w:val="24"/>
+        </w:rPr>
+        <w:t>Saltscapes Magazine.</w:t>
+      </w:r>
+    </w:p>
+    <w:p>
+      <w:pPr>
+        <w:pStyle w:val="ListParagraph"/>
+        <w:numPr>
+          <w:ilvl w:val="2"/>
+          <w:numId w:val="6"/>
+        </w:numPr>
+        <w:rPr>
+          <w:sz w:val="24"/>
+          <w:szCs w:val="24"/>
+        </w:rPr>
+      </w:pPr>
+      <w:r>
+        <w:rPr>
+          <w:sz w:val="24"/>
+          <w:szCs w:val="24"/>
+        </w:rPr>
+        <w:lastRenderedPageBreak/>
+        <w:t>Have CD to use.</w:t>
+      </w:r>
+    </w:p>
+    <w:p>
+      <w:pPr>
+        <w:pStyle w:val="ListParagraph"/>
+        <w:numPr>
+          <w:ilvl w:val="1"/>
+          <w:numId w:val="6"/>
+        </w:numPr>
+        <w:rPr>
+          <w:sz w:val="24"/>
+          <w:szCs w:val="24"/>
+        </w:rPr>
+      </w:pPr>
+      <w:r>
+        <w:rPr>
+          <w:sz w:val="24"/>
+          <w:szCs w:val="24"/>
+        </w:rPr>
+        <w:t>Other Media?</w:t>
+      </w:r>
+    </w:p>
+    <w:p>
+      <w:pPr>
+        <w:pStyle w:val="ListParagraph"/>
+        <w:numPr>
+          <w:ilvl w:val="0"/>
+          <w:numId w:val="6"/>
+        </w:numPr>
+        <w:rPr>
+          <w:sz w:val="24"/>
+          <w:szCs w:val="24"/>
+        </w:rPr>
+      </w:pPr>
+      <w:r>
+        <w:rPr>
+          <w:sz w:val="24"/>
+          <w:szCs w:val="24"/>
+        </w:rPr>
+        <w:t>Is the best method of contact to keep in touch from this point forward email?</w:t>
+      </w:r>
+    </w:p>
+    <w:p>
+      <w:pPr>
+        <w:pStyle w:val="ListParagraph"/>
+        <w:numPr>
+          <w:ilvl w:val="1"/>
+          <w:numId w:val="6"/>
+        </w:numPr>
+        <w:rPr>
+          <w:sz w:val="24"/>
+          <w:szCs w:val="24"/>
+        </w:rPr>
+      </w:pPr>
+      <w:r>
+        <w:rPr>
+          <w:sz w:val="24"/>
+          <w:szCs w:val="24"/>
+        </w:rPr>
+        <w:t>Yes.</w:t>
+      </w:r>
+    </w:p>
+    <w:p>
+      <w:pPr>
+        <w:pStyle w:val="ListParagraph"/>
+        <w:numPr>
+          <w:ilvl w:val="0"/>
+          <w:numId w:val="6"/>
+        </w:numPr>
+        <w:rPr>
+          <w:sz w:val="24"/>
+          <w:szCs w:val="24"/>
+        </w:rPr>
+      </w:pPr>
+      <w:r>
+        <w:rPr>
+          <w:sz w:val="24"/>
+          <w:szCs w:val="24"/>
+        </w:rPr>
+        <w:t xml:space="preserve">Would you like to </w:t>
+      </w:r>
+      <w:r>
+        <w:rPr>
+          <w:sz w:val="24"/>
+          <w:szCs w:val="24"/>
+        </w:rPr>
+        <w:t>have any regular scheduled face-to-</w:t>
+      </w:r>
+      <w:r>
+        <w:rPr>
+          <w:sz w:val="24"/>
+          <w:szCs w:val="24"/>
+        </w:rPr>
+        <w:t>face meetings?</w:t>
+      </w:r>
+    </w:p>
+    <w:p>
+      <w:pPr>
+        <w:pStyle w:val="ListParagraph"/>
+        <w:numPr>
+          <w:ilvl w:val="1"/>
+          <w:numId w:val="6"/>
+        </w:numPr>
+        <w:rPr>
+          <w:sz w:val="24"/>
+          <w:szCs w:val="24"/>
+        </w:rPr>
+      </w:pPr>
+      <w:r>
+        <w:rPr>
+          <w:sz w:val="24"/>
+          <w:szCs w:val="24"/>
+        </w:rPr>
+        <w:t>As needed. Will determined in advance.</w:t>
+      </w:r>
+    </w:p>
+    <w:p>
+      <w:pPr>
+        <w:pStyle w:val="ListParagraph"/>
+        <w:numPr>
+          <w:ilvl w:val="0"/>
+          <w:numId w:val="6"/>
+        </w:numPr>
+        <w:rPr>
+          <w:sz w:val="24"/>
+          <w:szCs w:val="24"/>
+        </w:rPr>
+      </w:pPr>
+      <w:r>
+        <w:rPr>
+          <w:sz w:val="24"/>
+          <w:szCs w:val="24"/>
+        </w:rPr>
+        <w:t>Is there an existing website? We couldn’t find one.</w:t>
+      </w:r>
+    </w:p>
+    <w:p>
+      <w:pPr>
+        <w:pStyle w:val="ListParagraph"/>
+        <w:numPr>
+          <w:ilvl w:val="1"/>
+          <w:numId w:val="6"/>
+        </w:numPr>
+        <w:rPr>
+          <w:sz w:val="24"/>
+          <w:szCs w:val="24"/>
+        </w:rPr>
+      </w:pPr>
+      <w:r>
+        <w:rPr>
+          <w:sz w:val="24"/>
+          <w:szCs w:val="24"/>
+        </w:rPr>
+        <w:t>No.</w:t>
+      </w:r>
+    </w:p>
+    <w:p>
+      <w:pPr>
+        <w:pStyle w:val="ListParagraph"/>
+        <w:numPr>
+          <w:ilvl w:val="0"/>
+          <w:numId w:val="6"/>
+        </w:numPr>
+        <w:rPr>
+          <w:sz w:val="24"/>
+          <w:szCs w:val="24"/>
+        </w:rPr>
+      </w:pPr>
+      <w:r>
+        <w:rPr>
+          <w:sz w:val="24"/>
+          <w:szCs w:val="24"/>
+        </w:rPr>
+        <w:t>Do you have any questions for us?</w:t>
+      </w:r>
+    </w:p>
+    <w:p>
+      <w:pPr>
+        <w:pStyle w:val="ListParagraph"/>
+        <w:numPr>
+          <w:ilvl w:val="1"/>
+          <w:numId w:val="6"/>
+        </w:numPr>
+        <w:rPr>
+          <w:sz w:val="24"/>
+          <w:szCs w:val="24"/>
+        </w:rPr>
+      </w:pPr>
+      <w:r>
+        <w:rPr>
+          <w:sz w:val="24"/>
+          <w:szCs w:val="24"/>
+        </w:rPr>
+        <w:t>No.</w:t>
+      </w:r>
+    </w:p>
+    <w:p>
+      <w:pPr>
+        <w:rPr>
+          <w:sz w:val="24"/>
+          <w:szCs w:val="24"/>
+        </w:rPr>
+      </w:pPr>
     </w:p>
     <w:p>
       <w:pPr>
@@ -201,7 +2008,7 @@
           <w:szCs w:val="24"/>
           <w:u w:val="single"/>
         </w:rPr>
-        <w:t xml:space="preserve">Important </w:t>
+        <w:t xml:space="preserve">Important Things To </w:t>
       </w:r>
       <w:r>
         <w:rPr>
@@ -211,7 +2018,7 @@
           <w:szCs w:val="24"/>
           <w:u w:val="single"/>
         </w:rPr>
-        <w:t>Questions</w:t>
+        <w:t>Keep In Mind</w:t>
       </w:r>
       <w:r>
         <w:rPr>
@@ -221,9 +2028,166 @@
           <w:szCs w:val="24"/>
           <w:u w:val="single"/>
         </w:rPr>
-        <w:t xml:space="preserve"> To </w:t>
-      </w:r>
-      <w:r>
+        <w:t>:</w:t>
+      </w:r>
+    </w:p>
+    <w:p>
+      <w:pPr>
+        <w:pStyle w:val="ListParagraph"/>
+        <w:numPr>
+          <w:ilvl w:val="0"/>
+          <w:numId w:val="10"/>
+        </w:numPr>
+        <w:rPr>
+          <w:sz w:val="24"/>
+          <w:szCs w:val="24"/>
+        </w:rPr>
+      </w:pPr>
+      <w:r>
+        <w:rPr>
+          <w:sz w:val="24"/>
+          <w:szCs w:val="24"/>
+        </w:rPr>
+        <w:t xml:space="preserve">Northumberlamb – marketing </w:t>
+      </w:r>
+      <w:r>
+        <w:rPr>
+          <w:sz w:val="24"/>
+          <w:szCs w:val="24"/>
+        </w:rPr>
+        <w:t>co-operative</w:t>
+      </w:r>
+      <w:r>
+        <w:rPr>
+          <w:sz w:val="24"/>
+          <w:szCs w:val="24"/>
+        </w:rPr>
+        <w:t xml:space="preserve"> – public side – site more tailored to this</w:t>
+      </w:r>
+    </w:p>
+    <w:p>
+      <w:pPr>
+        <w:pStyle w:val="ListParagraph"/>
+        <w:numPr>
+          <w:ilvl w:val="0"/>
+          <w:numId w:val="10"/>
+        </w:numPr>
+        <w:rPr>
+          <w:sz w:val="24"/>
+          <w:szCs w:val="24"/>
+        </w:rPr>
+      </w:pPr>
+      <w:r>
+        <w:rPr>
+          <w:sz w:val="24"/>
+          <w:szCs w:val="24"/>
+        </w:rPr>
+        <w:t>C</w:t>
+      </w:r>
+      <w:r>
+        <w:rPr>
+          <w:sz w:val="24"/>
+          <w:szCs w:val="24"/>
+        </w:rPr>
+        <w:t>ompetitor - c</w:t>
+      </w:r>
+      <w:r>
+        <w:rPr>
+          <w:sz w:val="24"/>
+          <w:szCs w:val="24"/>
+        </w:rPr>
+        <w:t>dnlamb.com</w:t>
+      </w:r>
+    </w:p>
+    <w:p>
+      <w:pPr>
+        <w:pStyle w:val="ListParagraph"/>
+        <w:numPr>
+          <w:ilvl w:val="0"/>
+          <w:numId w:val="10"/>
+        </w:numPr>
+        <w:rPr>
+          <w:sz w:val="24"/>
+          <w:szCs w:val="24"/>
+        </w:rPr>
+      </w:pPr>
+      <w:r>
+        <w:rPr>
+          <w:sz w:val="24"/>
+          <w:szCs w:val="24"/>
+        </w:rPr>
+        <w:t>Whole name – Northumberland Lamb Marketing Co-operative Limited.</w:t>
+      </w:r>
+    </w:p>
+    <w:p>
+      <w:pPr>
+        <w:pStyle w:val="ListParagraph"/>
+        <w:numPr>
+          <w:ilvl w:val="0"/>
+          <w:numId w:val="10"/>
+        </w:numPr>
+        <w:rPr>
+          <w:sz w:val="24"/>
+          <w:szCs w:val="24"/>
+        </w:rPr>
+      </w:pPr>
+      <w:r>
+        <w:rPr>
+          <w:sz w:val="24"/>
+          <w:szCs w:val="24"/>
+        </w:rPr>
+        <w:t>Not a lot of content currently exists.</w:t>
+      </w:r>
+    </w:p>
+    <w:p>
+      <w:pPr>
+        <w:pStyle w:val="ListParagraph"/>
+        <w:numPr>
+          <w:ilvl w:val="0"/>
+          <w:numId w:val="10"/>
+        </w:numPr>
+        <w:rPr>
+          <w:sz w:val="24"/>
+          <w:szCs w:val="24"/>
+        </w:rPr>
+      </w:pPr>
+      <w:r>
+        <w:rPr>
+          <w:sz w:val="24"/>
+          <w:szCs w:val="24"/>
+        </w:rPr>
+        <w:t>3 main visitors: Consumer, Producer &amp; Wholesaler</w:t>
+      </w:r>
+      <w:r>
+        <w:rPr>
+          <w:sz w:val="24"/>
+          <w:szCs w:val="24"/>
+        </w:rPr>
+        <w:t>/Restaurants</w:t>
+      </w:r>
+    </w:p>
+    <w:p>
+      <w:pPr>
+        <w:pStyle w:val="ListParagraph"/>
+        <w:numPr>
+          <w:ilvl w:val="0"/>
+          <w:numId w:val="10"/>
+        </w:numPr>
+        <w:rPr>
+          <w:sz w:val="24"/>
+          <w:szCs w:val="24"/>
+        </w:rPr>
+      </w:pPr>
+      <w:r>
+        <w:rPr>
+          <w:sz w:val="24"/>
+          <w:szCs w:val="24"/>
+        </w:rPr>
+        <w:t>No photos of live animals allowed on the site.</w:t>
+      </w:r>
+    </w:p>
+    <w:p>
+      <w:pPr>
         <w:rPr>
           <w:b/>
           <w:i/>
@@ -231,8 +2195,7 @@
           <w:szCs w:val="24"/>
           <w:u w:val="single"/>
         </w:rPr>
-        <w:t>Ask</w:t>
-      </w:r>
+      </w:pPr>
       <w:r>
         <w:rPr>
           <w:b/>
@@ -241,486 +2204,9 @@
           <w:szCs w:val="24"/>
           <w:u w:val="single"/>
         </w:rPr>
-        <w:t>:</w:t>
-      </w:r>
-    </w:p>
-    <w:p>
-      <w:pPr>
-        <w:numPr>
-          <w:ilvl w:val="0"/>
-          <w:numId w:val="6"/>
-        </w:numPr>
-        <w:shd w:val="clear" w:color="auto" w:fill="FFFFFF"/>
-        <w:spacing w:before="100" w:beforeAutospacing="1" w:after="100" w:afterAutospacing="1" w:line="300" w:lineRule="atLeast"/>
-        <w:rPr>
-          <w:rFonts w:eastAsia="Times New Roman" w:cs="Times New Roman"/>
-          <w:color w:val="333333"/>
-          <w:sz w:val="24"/>
-          <w:szCs w:val="24"/>
-          <w:lang w:val="en-CA"/>
-        </w:rPr>
-      </w:pPr>
-      <w:r>
-        <w:rPr>
-          <w:rFonts w:eastAsia="Times New Roman" w:cs="Times New Roman"/>
-          <w:color w:val="333333"/>
-          <w:sz w:val="24"/>
-          <w:szCs w:val="24"/>
-          <w:lang w:val="en-CA"/>
-        </w:rPr>
-        <w:t>Describe your target audience</w:t>
-      </w:r>
-    </w:p>
-    <w:p>
-      <w:pPr>
-        <w:pStyle w:val="ListParagraph"/>
-        <w:numPr>
-          <w:ilvl w:val="0"/>
-          <w:numId w:val="6"/>
-        </w:numPr>
-        <w:rPr>
-          <w:sz w:val="24"/>
-          <w:szCs w:val="24"/>
-        </w:rPr>
-      </w:pPr>
-      <w:r>
-        <w:rPr>
-          <w:sz w:val="24"/>
-          <w:szCs w:val="24"/>
-        </w:rPr>
-        <w:t>What features should the website include?</w:t>
-      </w:r>
-    </w:p>
-    <w:p>
-      <w:pPr>
-        <w:pStyle w:val="ListParagraph"/>
-        <w:numPr>
-          <w:ilvl w:val="1"/>
-          <w:numId w:val="6"/>
-        </w:numPr>
-        <w:rPr>
-          <w:sz w:val="24"/>
-          <w:szCs w:val="24"/>
-        </w:rPr>
-      </w:pPr>
-      <w:r>
-        <w:rPr>
-          <w:sz w:val="24"/>
-          <w:szCs w:val="24"/>
-        </w:rPr>
-        <w:t>Type of content</w:t>
-      </w:r>
-    </w:p>
-    <w:p>
-      <w:pPr>
-        <w:pStyle w:val="ListParagraph"/>
-        <w:numPr>
-          <w:ilvl w:val="1"/>
-          <w:numId w:val="6"/>
-        </w:numPr>
-        <w:rPr>
-          <w:sz w:val="24"/>
-          <w:szCs w:val="24"/>
-        </w:rPr>
-      </w:pPr>
-      <w:r>
-        <w:rPr>
-          <w:sz w:val="24"/>
-          <w:szCs w:val="24"/>
-        </w:rPr>
-        <w:t>About</w:t>
-      </w:r>
-    </w:p>
-    <w:p>
-      <w:pPr>
-        <w:pStyle w:val="ListParagraph"/>
-        <w:numPr>
-          <w:ilvl w:val="1"/>
-          <w:numId w:val="6"/>
-        </w:numPr>
-        <w:rPr>
-          <w:sz w:val="24"/>
-          <w:szCs w:val="24"/>
-        </w:rPr>
-      </w:pPr>
-      <w:r>
-        <w:rPr>
-          <w:sz w:val="24"/>
-          <w:szCs w:val="24"/>
-        </w:rPr>
-        <w:t>Contact</w:t>
-      </w:r>
-    </w:p>
-    <w:p>
-      <w:pPr>
-        <w:pStyle w:val="ListParagraph"/>
-        <w:numPr>
-          <w:ilvl w:val="1"/>
-          <w:numId w:val="6"/>
-        </w:numPr>
-        <w:rPr>
-          <w:sz w:val="24"/>
-          <w:szCs w:val="24"/>
-        </w:rPr>
-      </w:pPr>
-      <w:r>
-        <w:rPr>
-          <w:sz w:val="24"/>
-          <w:szCs w:val="24"/>
-        </w:rPr>
-        <w:t>Images</w:t>
-      </w:r>
-    </w:p>
-    <w:p>
-      <w:pPr>
-        <w:pStyle w:val="ListParagraph"/>
-        <w:numPr>
-          <w:ilvl w:val="1"/>
-          <w:numId w:val="6"/>
-        </w:numPr>
-        <w:rPr>
-          <w:sz w:val="24"/>
-          <w:szCs w:val="24"/>
-        </w:rPr>
-      </w:pPr>
-      <w:r>
-        <w:rPr>
-          <w:sz w:val="24"/>
-          <w:szCs w:val="24"/>
-        </w:rPr>
-        <w:t>Link to download brochure.</w:t>
-      </w:r>
-    </w:p>
-    <w:p>
-      <w:pPr>
-        <w:pStyle w:val="ListParagraph"/>
-        <w:numPr>
-          <w:ilvl w:val="1"/>
-          <w:numId w:val="6"/>
-        </w:numPr>
-        <w:rPr>
-          <w:sz w:val="24"/>
-          <w:szCs w:val="24"/>
-        </w:rPr>
-      </w:pPr>
-      <w:r>
-        <w:rPr>
-          <w:sz w:val="24"/>
-          <w:szCs w:val="24"/>
-        </w:rPr>
-        <w:t>E</w:t>
-      </w:r>
-      <w:r>
-        <w:rPr>
-          <w:sz w:val="24"/>
-          <w:szCs w:val="24"/>
-        </w:rPr>
-        <w:t>tc</w:t>
-      </w:r>
-      <w:r>
-        <w:rPr>
-          <w:sz w:val="24"/>
-          <w:szCs w:val="24"/>
-        </w:rPr>
-        <w:t>.</w:t>
-      </w:r>
-    </w:p>
-    <w:p>
-      <w:pPr>
-        <w:pStyle w:val="ListParagraph"/>
-        <w:numPr>
-          <w:ilvl w:val="0"/>
-          <w:numId w:val="6"/>
-        </w:numPr>
-        <w:rPr>
-          <w:sz w:val="24"/>
-          <w:szCs w:val="24"/>
-        </w:rPr>
-      </w:pPr>
-      <w:r>
-        <w:rPr>
-          <w:sz w:val="24"/>
-          <w:szCs w:val="24"/>
-        </w:rPr>
-        <w:t>What type of design are you looking for?</w:t>
-      </w:r>
-    </w:p>
-    <w:p>
-      <w:pPr>
-        <w:pStyle w:val="ListParagraph"/>
-        <w:numPr>
-          <w:ilvl w:val="1"/>
-          <w:numId w:val="6"/>
-        </w:numPr>
-        <w:rPr>
-          <w:sz w:val="24"/>
-          <w:szCs w:val="24"/>
-        </w:rPr>
-      </w:pPr>
-      <w:r>
-        <w:rPr>
-          <w:sz w:val="24"/>
-          <w:szCs w:val="24"/>
-        </w:rPr>
-        <w:t>Color Scheme</w:t>
-      </w:r>
-    </w:p>
-    <w:p>
-      <w:pPr>
-        <w:pStyle w:val="ListParagraph"/>
-        <w:numPr>
-          <w:ilvl w:val="1"/>
-          <w:numId w:val="6"/>
-        </w:numPr>
-        <w:rPr>
-          <w:sz w:val="24"/>
-          <w:szCs w:val="24"/>
-        </w:rPr>
-      </w:pPr>
-      <w:r>
-        <w:rPr>
-          <w:sz w:val="24"/>
-          <w:szCs w:val="24"/>
-        </w:rPr>
-        <w:t>Specific fonts</w:t>
-      </w:r>
-    </w:p>
-    <w:p>
-      <w:pPr>
-        <w:pStyle w:val="ListParagraph"/>
-        <w:numPr>
-          <w:ilvl w:val="1"/>
-          <w:numId w:val="6"/>
-        </w:numPr>
-        <w:rPr>
-          <w:sz w:val="24"/>
-          <w:szCs w:val="24"/>
-        </w:rPr>
-      </w:pPr>
-      <w:r>
-        <w:rPr>
-          <w:sz w:val="24"/>
-          <w:szCs w:val="24"/>
-        </w:rPr>
-        <w:t>M</w:t>
-      </w:r>
-      <w:r>
-        <w:rPr>
-          <w:sz w:val="24"/>
-          <w:szCs w:val="24"/>
-        </w:rPr>
-        <w:t>ultiple pages vs one page</w:t>
-      </w:r>
-    </w:p>
-    <w:p>
-      <w:pPr>
-        <w:numPr>
-          <w:ilvl w:val="0"/>
-          <w:numId w:val="6"/>
-        </w:numPr>
-        <w:shd w:val="clear" w:color="auto" w:fill="FFFFFF"/>
-        <w:spacing w:before="100" w:beforeAutospacing="1" w:after="100" w:afterAutospacing="1" w:line="300" w:lineRule="atLeast"/>
-        <w:rPr>
-          <w:rFonts w:eastAsia="Times New Roman" w:cs="Times New Roman"/>
-          <w:sz w:val="24"/>
-          <w:szCs w:val="24"/>
-          <w:lang w:val="en-CA"/>
-        </w:rPr>
-      </w:pPr>
-      <w:r>
-        <w:rPr>
-          <w:rFonts w:eastAsia="Times New Roman" w:cs="Times New Roman"/>
-          <w:sz w:val="24"/>
-          <w:szCs w:val="24"/>
-          <w:lang w:val="en-CA"/>
-        </w:rPr>
-        <w:t>Are there any websites with designs that you like?</w:t>
-      </w:r>
-    </w:p>
-    <w:p>
-      <w:pPr>
-        <w:pStyle w:val="ListParagraph"/>
-        <w:numPr>
-          <w:ilvl w:val="0"/>
-          <w:numId w:val="6"/>
-        </w:numPr>
-        <w:rPr>
-          <w:sz w:val="24"/>
-          <w:szCs w:val="24"/>
-        </w:rPr>
-      </w:pPr>
-      <w:r>
-        <w:rPr>
-          <w:sz w:val="24"/>
-          <w:szCs w:val="24"/>
-        </w:rPr>
-        <w:t>Do you have content available for us now?</w:t>
-      </w:r>
-    </w:p>
-    <w:p>
-      <w:pPr>
-        <w:pStyle w:val="ListParagraph"/>
-        <w:numPr>
-          <w:ilvl w:val="1"/>
-          <w:numId w:val="6"/>
-        </w:numPr>
-        <w:rPr>
-          <w:sz w:val="24"/>
-          <w:szCs w:val="24"/>
-        </w:rPr>
-      </w:pPr>
-      <w:r>
-        <w:rPr>
-          <w:sz w:val="24"/>
-          <w:szCs w:val="24"/>
-        </w:rPr>
-        <w:t>Logo</w:t>
-      </w:r>
-    </w:p>
-    <w:p>
-      <w:pPr>
-        <w:pStyle w:val="ListParagraph"/>
-        <w:numPr>
-          <w:ilvl w:val="1"/>
-          <w:numId w:val="6"/>
-        </w:numPr>
-        <w:rPr>
-          <w:sz w:val="24"/>
-          <w:szCs w:val="24"/>
-        </w:rPr>
-      </w:pPr>
-      <w:r>
-        <w:rPr>
-          <w:sz w:val="24"/>
-          <w:szCs w:val="24"/>
-        </w:rPr>
-        <w:t>Images</w:t>
-      </w:r>
-    </w:p>
-    <w:p>
-      <w:pPr>
-        <w:pStyle w:val="ListParagraph"/>
-        <w:numPr>
-          <w:ilvl w:val="1"/>
-          <w:numId w:val="6"/>
-        </w:numPr>
-        <w:rPr>
-          <w:sz w:val="24"/>
-          <w:szCs w:val="24"/>
-        </w:rPr>
-      </w:pPr>
-      <w:r>
-        <w:rPr>
-          <w:sz w:val="24"/>
-          <w:szCs w:val="24"/>
-        </w:rPr>
-        <w:t>Other Media?</w:t>
-      </w:r>
-    </w:p>
-    <w:p>
-      <w:pPr>
-        <w:pStyle w:val="ListParagraph"/>
-        <w:numPr>
-          <w:ilvl w:val="0"/>
-          <w:numId w:val="6"/>
-        </w:numPr>
-        <w:rPr>
-          <w:sz w:val="24"/>
-          <w:szCs w:val="24"/>
-        </w:rPr>
-      </w:pPr>
-      <w:r>
-        <w:rPr>
-          <w:sz w:val="24"/>
-          <w:szCs w:val="24"/>
-        </w:rPr>
-        <w:t>Is the best method of contact to keep in touch from this point forward email?</w:t>
-      </w:r>
-    </w:p>
-    <w:p>
-      <w:pPr>
-        <w:pStyle w:val="ListParagraph"/>
-        <w:numPr>
-          <w:ilvl w:val="0"/>
-          <w:numId w:val="6"/>
-        </w:numPr>
-        <w:rPr>
-          <w:sz w:val="24"/>
-          <w:szCs w:val="24"/>
-        </w:rPr>
-      </w:pPr>
-      <w:r>
-        <w:rPr>
-          <w:sz w:val="24"/>
-          <w:szCs w:val="24"/>
-        </w:rPr>
-        <w:t xml:space="preserve">Would you like to </w:t>
-      </w:r>
-      <w:r>
-        <w:rPr>
-          <w:sz w:val="24"/>
-          <w:szCs w:val="24"/>
-        </w:rPr>
-        <w:t>have any regular scheduled face-to-</w:t>
-      </w:r>
-      <w:r>
-        <w:rPr>
-          <w:sz w:val="24"/>
-          <w:szCs w:val="24"/>
-        </w:rPr>
-        <w:t>face meetings?</w:t>
-      </w:r>
-    </w:p>
-    <w:p>
-      <w:pPr>
-        <w:pStyle w:val="ListParagraph"/>
-        <w:numPr>
-          <w:ilvl w:val="0"/>
-          <w:numId w:val="6"/>
-        </w:numPr>
-        <w:rPr>
-          <w:sz w:val="24"/>
-          <w:szCs w:val="24"/>
-        </w:rPr>
-      </w:pPr>
-      <w:r>
-        <w:rPr>
-          <w:sz w:val="24"/>
-          <w:szCs w:val="24"/>
-        </w:rPr>
-        <w:t>Is there an existing website? We couldn’t find one.</w:t>
-      </w:r>
-    </w:p>
-    <w:p>
-      <w:pPr>
-        <w:pStyle w:val="ListParagraph"/>
-        <w:numPr>
-          <w:ilvl w:val="0"/>
-          <w:numId w:val="6"/>
-        </w:numPr>
-        <w:rPr>
-          <w:sz w:val="24"/>
-          <w:szCs w:val="24"/>
-        </w:rPr>
-      </w:pPr>
-      <w:r>
-        <w:rPr>
-          <w:sz w:val="24"/>
-          <w:szCs w:val="24"/>
-        </w:rPr>
-        <w:t>Do you have any questions for us?</w:t>
-      </w:r>
-    </w:p>
-    <w:p>
-      <w:pPr>
-        <w:rPr>
-          <w:sz w:val="24"/>
-          <w:szCs w:val="24"/>
-        </w:rPr>
-      </w:pPr>
-    </w:p>
-    <w:p>
-      <w:pPr>
+        <w:t>Features: Nice to Haves</w:t>
+      </w:r>
+      <w:r>
         <w:rPr>
           <w:b/>
           <w:i/>
@@ -728,78 +2214,6 @@
           <w:szCs w:val="24"/>
           <w:u w:val="single"/>
         </w:rPr>
-      </w:pPr>
-      <w:r>
-        <w:rPr>
-          <w:b/>
-          <w:i/>
-          <w:sz w:val="24"/>
-          <w:szCs w:val="24"/>
-          <w:u w:val="single"/>
-        </w:rPr>
-        <w:t xml:space="preserve">Important Things To </w:t>
-      </w:r>
-      <w:r>
-        <w:rPr>
-          <w:b/>
-          <w:i/>
-          <w:sz w:val="24"/>
-          <w:szCs w:val="24"/>
-          <w:u w:val="single"/>
-        </w:rPr>
-        <w:t>Keep In Mind</w:t>
-      </w:r>
-      <w:r>
-        <w:rPr>
-          <w:b/>
-          <w:i/>
-          <w:sz w:val="24"/>
-          <w:szCs w:val="24"/>
-          <w:u w:val="single"/>
-        </w:rPr>
-        <w:t>:</w:t>
-      </w:r>
-    </w:p>
-    <w:p>
-      <w:pPr>
-        <w:rPr>
-          <w:b/>
-          <w:i/>
-          <w:sz w:val="24"/>
-          <w:szCs w:val="24"/>
-          <w:u w:val="single"/>
-        </w:rPr>
-      </w:pPr>
-    </w:p>
-    <w:p>
-      <w:pPr>
-        <w:rPr>
-          <w:b/>
-          <w:i/>
-          <w:sz w:val="24"/>
-          <w:szCs w:val="24"/>
-          <w:u w:val="single"/>
-        </w:rPr>
-      </w:pPr>
-      <w:r>
-        <w:rPr>
-          <w:b/>
-          <w:i/>
-          <w:sz w:val="24"/>
-          <w:szCs w:val="24"/>
-          <w:u w:val="single"/>
-        </w:rPr>
-        <w:lastRenderedPageBreak/>
-        <w:t>Features: Nice to Haves</w:t>
-      </w:r>
-      <w:r>
-        <w:rPr>
-          <w:b/>
-          <w:i/>
-          <w:sz w:val="24"/>
-          <w:szCs w:val="24"/>
-          <w:u w:val="single"/>
-        </w:rPr>
         <w:t>:</w:t>
       </w:r>
     </w:p>
@@ -821,6 +2235,33 @@
           <w:szCs w:val="24"/>
         </w:rPr>
         <w:t>Google Analytics</w:t>
+      </w:r>
+    </w:p>
+    <w:p>
+      <w:pPr>
+        <w:pStyle w:val="ListParagraph"/>
+        <w:numPr>
+          <w:ilvl w:val="0"/>
+          <w:numId w:val="9"/>
+        </w:numPr>
+        <w:rPr>
+          <w:sz w:val="24"/>
+          <w:szCs w:val="24"/>
+        </w:rPr>
+      </w:pPr>
+      <w:r>
+        <w:rPr>
+          <w:sz w:val="24"/>
+          <w:szCs w:val="24"/>
+        </w:rPr>
+        <w:t>Login Account for Producers</w:t>
+      </w:r>
+      <w:r>
+        <w:rPr>
+          <w:sz w:val="24"/>
+          <w:szCs w:val="24"/>
+        </w:rPr>
+        <w:t>**</w:t>
       </w:r>
     </w:p>
     <w:p>
@@ -855,6 +2296,118 @@
 <file path=word/numbering.xml><?xml version="1.0" encoding="utf-8"?>
 <w:numbering xmlns:wpc="http://schemas.microsoft.com/office/word/2010/wordprocessingCanvas" xmlns:mo="http://schemas.microsoft.com/office/mac/office/2008/main" xmlns:mc="http://schemas.openxmlformats.org/markup-compatibility/2006" xmlns:mv="urn:schemas-microsoft-com:mac:vml" xmlns:o="urn:schemas-microsoft-com:office:office" xmlns:r="http://schemas.openxmlformats.org/officeDocument/2006/relationships" xmlns:m="http://schemas.openxmlformats.org/officeDocument/2006/math" xmlns:v="urn:schemas-microsoft-com:vml" xmlns:wp14="http://schemas.microsoft.com/office/word/2010/wordprocessingDrawing" xmlns:wp="http://schemas.openxmlformats.org/drawingml/2006/wordprocessingDrawing" xmlns:w10="urn:schemas-microsoft-com:office:word" xmlns:w="http://schemas.openxmlformats.org/wordprocessingml/2006/main" xmlns:w14="http://schemas.microsoft.com/office/word/2010/wordml" xmlns:wpg="http://schemas.microsoft.com/office/word/2010/wordprocessingGroup" xmlns:wpi="http://schemas.microsoft.com/office/word/2010/wordprocessingInk" xmlns:wne="http://schemas.microsoft.com/office/word/2006/wordml" xmlns:wps="http://schemas.microsoft.com/office/word/2010/wordprocessingShape" mc:Ignorable="w14 wp14">
   <w:abstractNum w:abstractNumId="0">
+    <w:nsid w:val="14BD5139"/>
+    <w:multiLevelType w:val="hybridMultilevel"/>
+    <w:tmpl w:val="7CAE9284"/>
+    <w:lvl w:ilvl="0" w:tplc="A7DE853E">
+      <w:numFmt w:val="bullet"/>
+      <w:lvlText w:val="-"/>
+      <w:lvlJc w:val="left"/>
+      <w:pPr>
+        <w:ind w:left="720" w:hanging="360"/>
+      </w:pPr>
+      <w:rPr>
+        <w:rFonts w:ascii="Calibri" w:eastAsiaTheme="minorHAnsi" w:hAnsi="Calibri" w:cstheme="minorBidi" w:hint="default"/>
+      </w:rPr>
+    </w:lvl>
+    <w:lvl w:ilvl="1" w:tplc="04090003" w:tentative="1">
+      <w:start w:val="1"/>
+      <w:numFmt w:val="bullet"/>
+      <w:lvlText w:val="o"/>
+      <w:lvlJc w:val="left"/>
+      <w:pPr>
+        <w:ind w:left="1440" w:hanging="360"/>
+      </w:pPr>
+      <w:rPr>
+        <w:rFonts w:ascii="Courier New" w:hAnsi="Courier New" w:hint="default"/>
+      </w:rPr>
+    </w:lvl>
+    <w:lvl w:ilvl="2" w:tplc="04090005" w:tentative="1">
+      <w:start w:val="1"/>
+      <w:numFmt w:val="bullet"/>
+      <w:lvlText w:val=""/>
+      <w:lvlJc w:val="left"/>
+      <w:pPr>
+        <w:ind w:left="2160" w:hanging="360"/>
+      </w:pPr>
+      <w:rPr>
+        <w:rFonts w:ascii="Wingdings" w:hAnsi="Wingdings" w:hint="default"/>
+      </w:rPr>
+    </w:lvl>
+    <w:lvl w:ilvl="3" w:tplc="04090001" w:tentative="1">
+      <w:start w:val="1"/>
+      <w:numFmt w:val="bullet"/>
+      <w:lvlText w:val=""/>
+      <w:lvlJc w:val="left"/>
+      <w:pPr>
+        <w:ind w:left="2880" w:hanging="360"/>
+      </w:pPr>
+      <w:rPr>
+        <w:rFonts w:ascii="Symbol" w:hAnsi="Symbol" w:hint="default"/>
+      </w:rPr>
+    </w:lvl>
+    <w:lvl w:ilvl="4" w:tplc="04090003" w:tentative="1">
+      <w:start w:val="1"/>
+      <w:numFmt w:val="bullet"/>
+      <w:lvlText w:val="o"/>
+      <w:lvlJc w:val="left"/>
+      <w:pPr>
+        <w:ind w:left="3600" w:hanging="360"/>
+      </w:pPr>
+      <w:rPr>
+        <w:rFonts w:ascii="Courier New" w:hAnsi="Courier New" w:hint="default"/>
+      </w:rPr>
+    </w:lvl>
+    <w:lvl w:ilvl="5" w:tplc="04090005" w:tentative="1">
+      <w:start w:val="1"/>
+      <w:numFmt w:val="bullet"/>
+      <w:lvlText w:val=""/>
+      <w:lvlJc w:val="left"/>
+      <w:pPr>
+        <w:ind w:left="4320" w:hanging="360"/>
+      </w:pPr>
+      <w:rPr>
+        <w:rFonts w:ascii="Wingdings" w:hAnsi="Wingdings" w:hint="default"/>
+      </w:rPr>
+    </w:lvl>
+    <w:lvl w:ilvl="6" w:tplc="04090001" w:tentative="1">
+      <w:start w:val="1"/>
+      <w:numFmt w:val="bullet"/>
+      <w:lvlText w:val=""/>
+      <w:lvlJc w:val="left"/>
+      <w:pPr>
+        <w:ind w:left="5040" w:hanging="360"/>
+      </w:pPr>
+      <w:rPr>
+        <w:rFonts w:ascii="Symbol" w:hAnsi="Symbol" w:hint="default"/>
+      </w:rPr>
+    </w:lvl>
+    <w:lvl w:ilvl="7" w:tplc="04090003" w:tentative="1">
+      <w:start w:val="1"/>
+      <w:numFmt w:val="bullet"/>
+      <w:lvlText w:val="o"/>
+      <w:lvlJc w:val="left"/>
+      <w:pPr>
+        <w:ind w:left="5760" w:hanging="360"/>
+      </w:pPr>
+      <w:rPr>
+        <w:rFonts w:ascii="Courier New" w:hAnsi="Courier New" w:hint="default"/>
+      </w:rPr>
+    </w:lvl>
+    <w:lvl w:ilvl="8" w:tplc="04090005" w:tentative="1">
+      <w:start w:val="1"/>
+      <w:numFmt w:val="bullet"/>
+      <w:lvlText w:val=""/>
+      <w:lvlJc w:val="left"/>
+      <w:pPr>
+        <w:ind w:left="6480" w:hanging="360"/>
+      </w:pPr>
+      <w:rPr>
+        <w:rFonts w:ascii="Wingdings" w:hAnsi="Wingdings" w:hint="default"/>
+      </w:rPr>
+    </w:lvl>
+  </w:abstractNum>
+  <w:abstractNum w:abstractNumId="1">
     <w:nsid w:val="15614D8A"/>
     <w:multiLevelType w:val="hybridMultilevel"/>
     <w:tmpl w:val="08AE3D7A"/>
@@ -966,7 +2519,7 @@
       </w:rPr>
     </w:lvl>
   </w:abstractNum>
-  <w:abstractNum w:abstractNumId="1">
+  <w:abstractNum w:abstractNumId="2">
     <w:nsid w:val="1DC37692"/>
     <w:multiLevelType w:val="hybridMultilevel"/>
     <w:tmpl w:val="0276BE50"/>
@@ -988,7 +2541,7 @@
         <w:ind w:left="1440" w:hanging="360"/>
       </w:pPr>
     </w:lvl>
-    <w:lvl w:ilvl="2" w:tplc="0409001B" w:tentative="1">
+    <w:lvl w:ilvl="2" w:tplc="0409001B">
       <w:start w:val="1"/>
       <w:numFmt w:val="lowerRoman"/>
       <w:lvlText w:val="%3."/>
@@ -997,7 +2550,7 @@
         <w:ind w:left="2160" w:hanging="180"/>
       </w:pPr>
     </w:lvl>
-    <w:lvl w:ilvl="3" w:tplc="0409000F" w:tentative="1">
+    <w:lvl w:ilvl="3" w:tplc="0409000F">
       <w:start w:val="1"/>
       <w:numFmt w:val="decimal"/>
       <w:lvlText w:val="%4."/>
@@ -1006,7 +2559,7 @@
         <w:ind w:left="2880" w:hanging="360"/>
       </w:pPr>
     </w:lvl>
-    <w:lvl w:ilvl="4" w:tplc="04090019" w:tentative="1">
+    <w:lvl w:ilvl="4" w:tplc="04090019">
       <w:start w:val="1"/>
       <w:numFmt w:val="lowerLetter"/>
       <w:lvlText w:val="%5."/>
@@ -1015,7 +2568,7 @@
         <w:ind w:left="3600" w:hanging="360"/>
       </w:pPr>
     </w:lvl>
-    <w:lvl w:ilvl="5" w:tplc="0409001B" w:tentative="1">
+    <w:lvl w:ilvl="5" w:tplc="0409001B">
       <w:start w:val="1"/>
       <w:numFmt w:val="lowerRoman"/>
       <w:lvlText w:val="%6."/>
@@ -1052,7 +2605,7 @@
       </w:pPr>
     </w:lvl>
   </w:abstractNum>
-  <w:abstractNum w:abstractNumId="2">
+  <w:abstractNum w:abstractNumId="3">
     <w:nsid w:val="2A2F0BB7"/>
     <w:multiLevelType w:val="hybridMultilevel"/>
     <w:tmpl w:val="60868638"/>
@@ -1165,7 +2718,7 @@
       </w:rPr>
     </w:lvl>
   </w:abstractNum>
-  <w:abstractNum w:abstractNumId="3">
+  <w:abstractNum w:abstractNumId="4">
     <w:nsid w:val="32854FE9"/>
     <w:multiLevelType w:val="hybridMultilevel"/>
     <w:tmpl w:val="BB264882"/>
@@ -1251,7 +2804,7 @@
       </w:pPr>
     </w:lvl>
   </w:abstractNum>
-  <w:abstractNum w:abstractNumId="4">
+  <w:abstractNum w:abstractNumId="5">
     <w:nsid w:val="37463F30"/>
     <w:multiLevelType w:val="multilevel"/>
     <w:tmpl w:val="86528944"/>
@@ -1364,7 +2917,7 @@
       </w:pPr>
     </w:lvl>
   </w:abstractNum>
-  <w:abstractNum w:abstractNumId="5">
+  <w:abstractNum w:abstractNumId="6">
     <w:nsid w:val="419777A4"/>
     <w:multiLevelType w:val="hybridMultilevel"/>
     <w:tmpl w:val="4C18B890"/>
@@ -1476,7 +3029,7 @@
       </w:rPr>
     </w:lvl>
   </w:abstractNum>
-  <w:abstractNum w:abstractNumId="6">
+  <w:abstractNum w:abstractNumId="7">
     <w:nsid w:val="4EF855B0"/>
     <w:multiLevelType w:val="multilevel"/>
     <w:tmpl w:val="04BC116A"/>
@@ -1589,7 +3142,7 @@
       </w:pPr>
     </w:lvl>
   </w:abstractNum>
-  <w:abstractNum w:abstractNumId="7">
+  <w:abstractNum w:abstractNumId="8">
     <w:nsid w:val="5C3659B1"/>
     <w:multiLevelType w:val="hybridMultilevel"/>
     <w:tmpl w:val="3128342A"/>
@@ -1702,7 +3255,7 @@
       </w:rPr>
     </w:lvl>
   </w:abstractNum>
-  <w:abstractNum w:abstractNumId="8">
+  <w:abstractNum w:abstractNumId="9">
     <w:nsid w:val="6B264F30"/>
     <w:multiLevelType w:val="hybridMultilevel"/>
     <w:tmpl w:val="34585FEE"/>
@@ -1815,31 +3368,34 @@
     </w:lvl>
   </w:abstractNum>
   <w:num w:numId="1">
+    <w:abstractNumId w:val="4"/>
+  </w:num>
+  <w:num w:numId="2">
     <w:abstractNumId w:val="3"/>
   </w:num>
-  <w:num w:numId="2">
+  <w:num w:numId="3">
+    <w:abstractNumId w:val="1"/>
+  </w:num>
+  <w:num w:numId="4">
+    <w:abstractNumId w:val="6"/>
+  </w:num>
+  <w:num w:numId="5">
+    <w:abstractNumId w:val="9"/>
+  </w:num>
+  <w:num w:numId="6">
     <w:abstractNumId w:val="2"/>
   </w:num>
-  <w:num w:numId="3">
-    <w:abstractNumId w:val="0"/>
+  <w:num w:numId="7">
+    <w:abstractNumId w:val="7"/>
   </w:num>
-  <w:num w:numId="4">
+  <w:num w:numId="8">
     <w:abstractNumId w:val="5"/>
   </w:num>
-  <w:num w:numId="5">
+  <w:num w:numId="9">
     <w:abstractNumId w:val="8"/>
   </w:num>
-  <w:num w:numId="6">
-    <w:abstractNumId w:val="1"/>
-  </w:num>
-  <w:num w:numId="7">
-    <w:abstractNumId w:val="6"/>
-  </w:num>
-  <w:num w:numId="8">
-    <w:abstractNumId w:val="4"/>
-  </w:num>
-  <w:num w:numId="9">
-    <w:abstractNumId w:val="7"/>
+  <w:num w:numId="10">
+    <w:abstractNumId w:val="0"/>
   </w:num>
 </w:numbering>
 </file>

</xml_diff>